<commit_message>
new line templating added; the example template explotring the collections added
</commit_message>
<xml_diff>
--- a/src/main/resources/docs/voteProtocol2.docx
+++ b/src/main/resources/docs/voteProtocol2.docx
@@ -39,6 +39,25 @@
       <w:r>
         <w:rPr/>
         <w:t>as somsa sa ${name} usage in one line</w:t>
+      </w:r>
+    </w:p>
+    <w:p>
+      <w:pPr>
+        <w:pStyle w:val="Normal"/>
+        <w:rPr/>
+      </w:pPr>
+      <w:r>
+        <w:rPr/>
+        <w:t>&lt;#list vote.voteQuestions as item&gt;Part repeated for each ${item.text}${'\n '}&lt;/#list&gt;</w:t>
+      </w:r>
+    </w:p>
+    <w:p>
+      <w:pPr>
+        <w:pStyle w:val="Normal"/>
+        <w:rPr/>
+      </w:pPr>
+      <w:r>
+        <w:rPr/>
       </w:r>
     </w:p>
     <w:p>
@@ -67,6 +86,7 @@
       <w:pgNumType w:fmt="decimal"/>
       <w:formProt w:val="false"/>
       <w:textDirection w:val="lrTb"/>
+      <w:docGrid w:type="default" w:linePitch="240" w:charSpace="4294961151"/>
     </w:sectPr>
   </w:body>
 </w:document>
@@ -78,7 +98,7 @@
     <w:rPrDefault>
       <w:rPr>
         <w:rFonts w:ascii="Liberation Serif" w:hAnsi="Liberation Serif" w:eastAsia="SimSun" w:cs="Lucida Sans"/>
-        <w:sz w:val="24"/>
+        <w:sz w:val="20"/>
         <w:szCs w:val="24"/>
         <w:lang w:val="en-US" w:eastAsia="zh-CN" w:bidi="hi-IN"/>
       </w:rPr>
@@ -92,13 +112,30 @@
     <w:qFormat/>
     <w:pPr>
       <w:widowControl w:val="false"/>
+      <w:bidi w:val="0"/>
+      <w:jc w:val="left"/>
     </w:pPr>
     <w:rPr>
       <w:rFonts w:ascii="Liberation Serif" w:hAnsi="Liberation Serif" w:eastAsia="SimSun" w:cs="Lucida Sans"/>
-      <w:color w:val="auto"/>
+      <w:color w:val="00000A"/>
       <w:sz w:val="24"/>
       <w:szCs w:val="24"/>
       <w:lang w:val="en-US" w:eastAsia="zh-CN" w:bidi="hi-IN"/>
+    </w:rPr>
+  </w:style>
+  <w:style w:type="character" w:styleId="SourceText">
+    <w:name w:val="Source Text"/>
+    <w:qFormat/>
+    <w:rPr>
+      <w:rFonts w:ascii="Liberation Mono" w:hAnsi="Liberation Mono" w:eastAsia="NSimSun" w:cs="Liberation Mono"/>
+    </w:rPr>
+  </w:style>
+  <w:style w:type="character" w:styleId="Emphasis">
+    <w:name w:val="Emphasis"/>
+    <w:qFormat/>
+    <w:rPr>
+      <w:i/>
+      <w:iCs/>
     </w:rPr>
   </w:style>
   <w:style w:type="paragraph" w:styleId="Heading">
@@ -159,5 +196,12 @@
       <w:rFonts w:cs="Lucida Sans"/>
     </w:rPr>
   </w:style>
+  <w:style w:type="paragraph" w:styleId="PreformattedText">
+    <w:name w:val="Preformatted Text"/>
+    <w:basedOn w:val="Normal"/>
+    <w:qFormat/>
+    <w:pPr/>
+    <w:rPr/>
+  </w:style>
 </w:styles>
 </file>
</xml_diff>